<commit_message>
Final use case v0.2 / Robustness v0.1
Fully detailed TY with images,links etc
</commit_message>
<xml_diff>
--- a/Documents/Scrum Cycle 3/Robustness-diagrams-v0.1.docx
+++ b/Documents/Scrum Cycle 3/Robustness-diagrams-v0.1.docx
@@ -402,17 +402,11 @@
     <w:p>
       <w:pPr>
         <w:jc w:val="center"/>
-        <w:rPr>
-          <w:lang w:val="el-GR"/>
-        </w:rPr>
       </w:pPr>
       <w:r>
         <w:t>Reviewer</w:t>
       </w:r>
       <w:r>
-        <w:rPr>
-          <w:lang w:val="el-GR"/>
-        </w:rPr>
         <w:t xml:space="preserve">: </w:t>
       </w:r>
       <w:r>
@@ -422,9 +416,6 @@
         <w:t>Βύνιας</w:t>
       </w:r>
       <w:r>
-        <w:rPr>
-          <w:lang w:val="el-GR"/>
-        </w:rPr>
         <w:t xml:space="preserve"> </w:t>
       </w:r>
       <w:r>
@@ -434,190 +425,43 @@
         <w:t>Διονύσιος</w:t>
       </w:r>
       <w:r>
-        <w:rPr>
-          <w:lang w:val="el-GR"/>
-        </w:rPr>
         <w:t xml:space="preserve"> (</w:t>
       </w:r>
       <w:r>
         <w:t>AM</w:t>
       </w:r>
       <w:r>
-        <w:rPr>
-          <w:lang w:val="el-GR"/>
-        </w:rPr>
         <w:t>:1054347)</w:t>
       </w:r>
     </w:p>
     <w:p>
       <w:pPr>
         <w:jc w:val="center"/>
-        <w:rPr>
-          <w:lang w:val="el-GR"/>
-        </w:rPr>
-      </w:pPr>
-    </w:p>
-    <w:p>
-      <w:pPr>
-        <w:rPr>
-          <w:lang w:val="el-GR"/>
-        </w:rPr>
-      </w:pPr>
-    </w:p>
-    <w:p>
-      <w:pPr>
-        <w:rPr>
-          <w:lang w:val="el-GR"/>
-        </w:rPr>
-      </w:pPr>
-    </w:p>
-    <w:p>
-      <w:pPr>
-        <w:rPr>
-          <w:lang w:val="el-GR"/>
-        </w:rPr>
-      </w:pPr>
-    </w:p>
-    <w:p>
-      <w:pPr>
-        <w:rPr>
-          <w:lang w:val="el-GR"/>
-        </w:rPr>
-      </w:pPr>
-    </w:p>
-    <w:p>
-      <w:pPr>
-        <w:rPr>
-          <w:lang w:val="el-GR"/>
-        </w:rPr>
-      </w:pPr>
-    </w:p>
-    <w:p>
-      <w:pPr>
-        <w:rPr>
-          <w:lang w:val="el-GR"/>
-        </w:rPr>
-      </w:pPr>
-    </w:p>
-    <w:p>
-      <w:pPr>
-        <w:rPr>
-          <w:lang w:val="el-GR"/>
-        </w:rPr>
-      </w:pPr>
-    </w:p>
-    <w:p>
-      <w:pPr>
-        <w:rPr>
-          <w:lang w:val="el-GR"/>
-        </w:rPr>
-      </w:pPr>
-    </w:p>
-    <w:p>
-      <w:pPr>
-        <w:rPr>
-          <w:lang w:val="el-GR"/>
-        </w:rPr>
-      </w:pPr>
-    </w:p>
-    <w:p>
-      <w:pPr>
-        <w:rPr>
-          <w:lang w:val="el-GR"/>
-        </w:rPr>
-      </w:pPr>
-    </w:p>
-    <w:p>
-      <w:pPr>
-        <w:rPr>
-          <w:lang w:val="el-GR"/>
-        </w:rPr>
-      </w:pPr>
-    </w:p>
-    <w:p>
-      <w:pPr>
-        <w:rPr>
-          <w:lang w:val="el-GR"/>
-        </w:rPr>
-      </w:pPr>
-    </w:p>
-    <w:p>
-      <w:pPr>
-        <w:rPr>
-          <w:lang w:val="el-GR"/>
-        </w:rPr>
-      </w:pPr>
-    </w:p>
-    <w:p>
-      <w:pPr>
-        <w:rPr>
-          <w:lang w:val="el-GR"/>
-        </w:rPr>
-      </w:pPr>
-    </w:p>
-    <w:p>
-      <w:pPr>
-        <w:rPr>
-          <w:lang w:val="el-GR"/>
-        </w:rPr>
-      </w:pPr>
-    </w:p>
-    <w:p>
-      <w:pPr>
-        <w:rPr>
-          <w:lang w:val="el-GR"/>
-        </w:rPr>
-      </w:pPr>
-    </w:p>
-    <w:p>
-      <w:pPr>
-        <w:rPr>
-          <w:lang w:val="el-GR"/>
-        </w:rPr>
-      </w:pPr>
-    </w:p>
-    <w:p>
-      <w:pPr>
-        <w:rPr>
-          <w:lang w:val="el-GR"/>
-        </w:rPr>
-      </w:pPr>
-    </w:p>
-    <w:p>
-      <w:pPr>
-        <w:rPr>
-          <w:lang w:val="el-GR"/>
-        </w:rPr>
-      </w:pPr>
-    </w:p>
-    <w:p>
-      <w:pPr>
-        <w:rPr>
-          <w:lang w:val="el-GR"/>
-        </w:rPr>
-      </w:pPr>
-    </w:p>
-    <w:p>
-      <w:pPr>
-        <w:rPr>
-          <w:lang w:val="el-GR"/>
-        </w:rPr>
-      </w:pPr>
-    </w:p>
-    <w:p>
-      <w:pPr>
-        <w:rPr>
-          <w:lang w:val="el-GR"/>
-        </w:rPr>
-      </w:pPr>
-    </w:p>
-    <w:p>
-      <w:pPr>
-        <w:rPr>
-          <w:lang w:val="el-GR"/>
-        </w:rPr>
-      </w:pPr>
-    </w:p>
+      </w:pPr>
+    </w:p>
+    <w:p/>
+    <w:p/>
+    <w:p/>
+    <w:p/>
+    <w:p/>
+    <w:p/>
+    <w:p/>
+    <w:p/>
+    <w:p/>
+    <w:p/>
+    <w:p/>
+    <w:p/>
+    <w:p/>
+    <w:p/>
+    <w:p/>
+    <w:p/>
+    <w:p/>
+    <w:p/>
+    <w:p/>
+    <w:p/>
+    <w:p/>
+    <w:p/>
+    <w:p/>
     <w:p/>
     <w:p>
       <w:pPr>
@@ -714,6 +558,11 @@
       </w:pPr>
     </w:p>
     <w:p>
+      <w:pPr>
+        <w:rPr>
+          <w:lang w:val="el-GR"/>
+        </w:rPr>
+      </w:pPr>
       <w:r>
         <w:rPr>
           <w:lang w:val="el-GR"/>
@@ -721,10 +570,18 @@
         <w:t>Σημείωση</w:t>
       </w:r>
       <w:r>
+        <w:rPr>
+          <w:lang w:val="el-GR"/>
+        </w:rPr>
         <w:t>:</w:t>
       </w:r>
     </w:p>
     <w:p>
+      <w:pPr>
+        <w:rPr>
+          <w:lang w:val="el-GR"/>
+        </w:rPr>
+      </w:pPr>
       <w:r>
         <w:rPr>
           <w:lang w:val="el-GR"/>
@@ -732,6 +589,9 @@
         <w:t>Το</w:t>
       </w:r>
       <w:r>
+        <w:rPr>
+          <w:lang w:val="el-GR"/>
+        </w:rPr>
         <w:t xml:space="preserve"> </w:t>
       </w:r>
       <w:r>
@@ -741,6 +601,9 @@
         <w:t>παραπάνω</w:t>
       </w:r>
       <w:r>
+        <w:rPr>
+          <w:lang w:val="el-GR"/>
+        </w:rPr>
         <w:t xml:space="preserve"> </w:t>
       </w:r>
       <w:r>
@@ -750,6 +613,9 @@
         <w:t>διάγραμμα</w:t>
       </w:r>
       <w:r>
+        <w:rPr>
+          <w:lang w:val="el-GR"/>
+        </w:rPr>
         <w:t xml:space="preserve"> </w:t>
       </w:r>
       <w:r>
@@ -759,6 +625,9 @@
         <w:t>σχεδιάστηκε</w:t>
       </w:r>
       <w:r>
+        <w:rPr>
+          <w:lang w:val="el-GR"/>
+        </w:rPr>
         <w:t xml:space="preserve"> </w:t>
       </w:r>
       <w:r>
@@ -768,6 +637,9 @@
         <w:t>με</w:t>
       </w:r>
       <w:r>
+        <w:rPr>
+          <w:lang w:val="el-GR"/>
+        </w:rPr>
         <w:t xml:space="preserve"> </w:t>
       </w:r>
       <w:r>
@@ -777,7 +649,19 @@
         <w:t>το</w:t>
       </w:r>
       <w:r>
-        <w:t xml:space="preserve"> online </w:t>
+        <w:rPr>
+          <w:lang w:val="el-GR"/>
+        </w:rPr>
+        <w:t xml:space="preserve"> </w:t>
+      </w:r>
+      <w:r>
+        <w:t>online</w:t>
+      </w:r>
+      <w:r>
+        <w:rPr>
+          <w:lang w:val="el-GR"/>
+        </w:rPr>
+        <w:t xml:space="preserve"> </w:t>
       </w:r>
       <w:r>
         <w:rPr>
@@ -786,18 +670,27 @@
         <w:t>εργαλείο</w:t>
       </w:r>
       <w:r>
+        <w:rPr>
+          <w:lang w:val="el-GR"/>
+        </w:rPr>
         <w:t xml:space="preserve"> </w:t>
       </w:r>
       <w:r>
         <w:t>diagrams</w:t>
       </w:r>
       <w:r>
+        <w:rPr>
+          <w:lang w:val="el-GR"/>
+        </w:rPr>
         <w:t>.</w:t>
       </w:r>
       <w:r>
         <w:t>net</w:t>
       </w:r>
       <w:r>
+        <w:rPr>
+          <w:lang w:val="el-GR"/>
+        </w:rPr>
         <w:t xml:space="preserve"> (</w:t>
       </w:r>
       <w:r>
@@ -807,18 +700,27 @@
         <w:t>πρώην</w:t>
       </w:r>
       <w:r>
+        <w:rPr>
+          <w:lang w:val="el-GR"/>
+        </w:rPr>
         <w:t xml:space="preserve"> </w:t>
       </w:r>
       <w:r>
         <w:t>draw</w:t>
       </w:r>
       <w:r>
+        <w:rPr>
+          <w:lang w:val="el-GR"/>
+        </w:rPr>
         <w:t>.</w:t>
       </w:r>
       <w:r>
         <w:t>io</w:t>
       </w:r>
       <w:r>
+        <w:rPr>
+          <w:lang w:val="el-GR"/>
+        </w:rPr>
         <w:t xml:space="preserve">) </w:t>
       </w:r>
       <w:r>
@@ -828,6 +730,9 @@
         <w:t>στον</w:t>
       </w:r>
       <w:r>
+        <w:rPr>
+          <w:lang w:val="el-GR"/>
+        </w:rPr>
         <w:t xml:space="preserve"> </w:t>
       </w:r>
       <w:proofErr w:type="spellStart"/>
@@ -839,7 +744,46 @@
       </w:r>
       <w:proofErr w:type="spellEnd"/>
       <w:r>
-        <w:t xml:space="preserve"> https://app.diagrams.net.</w:t>
+        <w:rPr>
+          <w:lang w:val="el-GR"/>
+        </w:rPr>
+        <w:t xml:space="preserve"> </w:t>
+      </w:r>
+      <w:r>
+        <w:t>https</w:t>
+      </w:r>
+      <w:r>
+        <w:rPr>
+          <w:lang w:val="el-GR"/>
+        </w:rPr>
+        <w:t>://</w:t>
+      </w:r>
+      <w:r>
+        <w:t>app</w:t>
+      </w:r>
+      <w:r>
+        <w:rPr>
+          <w:lang w:val="el-GR"/>
+        </w:rPr>
+        <w:t>.</w:t>
+      </w:r>
+      <w:r>
+        <w:t>diagrams</w:t>
+      </w:r>
+      <w:r>
+        <w:rPr>
+          <w:lang w:val="el-GR"/>
+        </w:rPr>
+        <w:t>.</w:t>
+      </w:r>
+      <w:r>
+        <w:t>net</w:t>
+      </w:r>
+      <w:r>
+        <w:rPr>
+          <w:lang w:val="el-GR"/>
+        </w:rPr>
+        <w:t>.</w:t>
       </w:r>
     </w:p>
     <w:p>
@@ -975,20 +919,189 @@
       </w:r>
     </w:p>
     <w:p>
+      <w:pPr>
+        <w:rPr>
+          <w:lang w:val="el-GR"/>
+        </w:rPr>
+      </w:pPr>
       <w:hyperlink r:id="rId6" w:history="1">
-        <w:r>
-          <w:rPr>
-            <w:rStyle w:val="-"/>
-          </w:rPr>
-          <w:t>SoftEngProject2021/RobustnessAppointments.png at main · Mario-Sama/SoftEngProject2021 (github.com)</w:t>
+        <w:proofErr w:type="spellStart"/>
+        <w:r>
+          <w:rPr>
+            <w:rStyle w:val="-"/>
+          </w:rPr>
+          <w:t>SoftEngProject</w:t>
+        </w:r>
+        <w:proofErr w:type="spellEnd"/>
+        <w:r>
+          <w:rPr>
+            <w:rStyle w:val="-"/>
+            <w:lang w:val="el-GR"/>
+          </w:rPr>
+          <w:t>2021/</w:t>
+        </w:r>
+        <w:proofErr w:type="spellStart"/>
+        <w:r>
+          <w:rPr>
+            <w:rStyle w:val="-"/>
+          </w:rPr>
+          <w:t>RobustnessAppointments</w:t>
+        </w:r>
+        <w:proofErr w:type="spellEnd"/>
+        <w:r>
+          <w:rPr>
+            <w:rStyle w:val="-"/>
+            <w:lang w:val="el-GR"/>
+          </w:rPr>
+          <w:t>.</w:t>
+        </w:r>
+        <w:proofErr w:type="spellStart"/>
+        <w:r>
+          <w:rPr>
+            <w:rStyle w:val="-"/>
+          </w:rPr>
+          <w:t>png</w:t>
+        </w:r>
+        <w:proofErr w:type="spellEnd"/>
+        <w:r>
+          <w:rPr>
+            <w:rStyle w:val="-"/>
+            <w:lang w:val="el-GR"/>
+          </w:rPr>
+          <w:t xml:space="preserve"> </w:t>
+        </w:r>
+        <w:r>
+          <w:rPr>
+            <w:rStyle w:val="-"/>
+          </w:rPr>
+          <w:t>at</w:t>
+        </w:r>
+        <w:r>
+          <w:rPr>
+            <w:rStyle w:val="-"/>
+            <w:lang w:val="el-GR"/>
+          </w:rPr>
+          <w:t xml:space="preserve"> </w:t>
+        </w:r>
+        <w:r>
+          <w:rPr>
+            <w:rStyle w:val="-"/>
+          </w:rPr>
+          <w:t>main</w:t>
+        </w:r>
+        <w:r>
+          <w:rPr>
+            <w:rStyle w:val="-"/>
+            <w:lang w:val="el-GR"/>
+          </w:rPr>
+          <w:t xml:space="preserve"> · </w:t>
+        </w:r>
+        <w:r>
+          <w:rPr>
+            <w:rStyle w:val="-"/>
+          </w:rPr>
+          <w:t>Mario</w:t>
+        </w:r>
+        <w:r>
+          <w:rPr>
+            <w:rStyle w:val="-"/>
+            <w:lang w:val="el-GR"/>
+          </w:rPr>
+          <w:t>-</w:t>
+        </w:r>
+        <w:r>
+          <w:rPr>
+            <w:rStyle w:val="-"/>
+          </w:rPr>
+          <w:t>Sama</w:t>
+        </w:r>
+        <w:r>
+          <w:rPr>
+            <w:rStyle w:val="-"/>
+            <w:lang w:val="el-GR"/>
+          </w:rPr>
+          <w:t>/</w:t>
+        </w:r>
+        <w:proofErr w:type="spellStart"/>
+        <w:r>
+          <w:rPr>
+            <w:rStyle w:val="-"/>
+          </w:rPr>
+          <w:t>SoftEngProject</w:t>
+        </w:r>
+        <w:proofErr w:type="spellEnd"/>
+        <w:r>
+          <w:rPr>
+            <w:rStyle w:val="-"/>
+            <w:lang w:val="el-GR"/>
+          </w:rPr>
+          <w:t>2021 (</w:t>
+        </w:r>
+        <w:proofErr w:type="spellStart"/>
+        <w:r>
+          <w:rPr>
+            <w:rStyle w:val="-"/>
+          </w:rPr>
+          <w:t>github</w:t>
+        </w:r>
+        <w:proofErr w:type="spellEnd"/>
+        <w:r>
+          <w:rPr>
+            <w:rStyle w:val="-"/>
+            <w:lang w:val="el-GR"/>
+          </w:rPr>
+          <w:t>.</w:t>
+        </w:r>
+        <w:r>
+          <w:rPr>
+            <w:rStyle w:val="-"/>
+          </w:rPr>
+          <w:t>com</w:t>
+        </w:r>
+        <w:r>
+          <w:rPr>
+            <w:rStyle w:val="-"/>
+            <w:lang w:val="el-GR"/>
+          </w:rPr>
+          <w:t>)</w:t>
         </w:r>
       </w:hyperlink>
     </w:p>
-    <w:p/>
-    <w:p/>
-    <w:p/>
-    <w:p/>
-    <w:p/>
+    <w:p>
+      <w:pPr>
+        <w:rPr>
+          <w:lang w:val="el-GR"/>
+        </w:rPr>
+      </w:pPr>
+    </w:p>
+    <w:p>
+      <w:pPr>
+        <w:rPr>
+          <w:lang w:val="el-GR"/>
+        </w:rPr>
+      </w:pPr>
+    </w:p>
+    <w:p>
+      <w:pPr>
+        <w:rPr>
+          <w:lang w:val="el-GR"/>
+        </w:rPr>
+      </w:pPr>
+    </w:p>
+    <w:p>
+      <w:pPr>
+        <w:rPr>
+          <w:lang w:val="el-GR"/>
+        </w:rPr>
+      </w:pPr>
+    </w:p>
+    <w:p>
+      <w:pPr>
+        <w:rPr>
+          <w:lang w:val="el-GR"/>
+        </w:rPr>
+      </w:pPr>
+    </w:p>
     <w:p>
       <w:pPr>
         <w:jc w:val="center"/>
@@ -997,6 +1110,7 @@
           <w:bCs/>
           <w:sz w:val="32"/>
           <w:szCs w:val="32"/>
+          <w:lang w:val="el-GR"/>
         </w:rPr>
       </w:pPr>
       <w:r>
@@ -1015,6 +1129,7 @@
           <w:bCs/>
           <w:sz w:val="32"/>
           <w:szCs w:val="32"/>
+          <w:lang w:val="el-GR"/>
         </w:rPr>
         <w:t xml:space="preserve"> </w:t>
       </w:r>
@@ -1033,6 +1148,7 @@
           <w:bCs/>
           <w:sz w:val="32"/>
           <w:szCs w:val="32"/>
+          <w:lang w:val="el-GR"/>
         </w:rPr>
         <w:t xml:space="preserve"> </w:t>
       </w:r>
@@ -1047,6 +1163,11 @@
       </w:r>
     </w:p>
     <w:p>
+      <w:pPr>
+        <w:rPr>
+          <w:lang w:val="el-GR"/>
+        </w:rPr>
+      </w:pPr>
       <w:r>
         <w:rPr>
           <w:noProof/>
@@ -1109,8 +1230,20 @@
         </w:drawing>
       </w:r>
     </w:p>
-    <w:p/>
-    <w:p/>
+    <w:p>
+      <w:pPr>
+        <w:rPr>
+          <w:lang w:val="el-GR"/>
+        </w:rPr>
+      </w:pPr>
+    </w:p>
+    <w:p>
+      <w:pPr>
+        <w:rPr>
+          <w:lang w:val="el-GR"/>
+        </w:rPr>
+      </w:pPr>
+    </w:p>
     <w:p>
       <w:pPr>
         <w:rPr>
@@ -2172,6 +2305,11 @@
       </w:r>
     </w:p>
     <w:p>
+      <w:pPr>
+        <w:rPr>
+          <w:lang w:val="el-GR"/>
+        </w:rPr>
+      </w:pPr>
       <w:r>
         <w:rPr>
           <w:lang w:val="el-GR"/>
@@ -2232,7 +2370,16 @@
         <w:t xml:space="preserve"> της ομάδας. Μπορεί να βρεθεί στο ακόλουθο σύνδεσμο:</w:t>
       </w:r>
     </w:p>
-    <w:p/>
+    <w:p>
+      <w:hyperlink r:id="rId12" w:history="1">
+        <w:r>
+          <w:rPr>
+            <w:rStyle w:val="-"/>
+          </w:rPr>
+          <w:t>SoftEngProject2021/RobustnessGovRestrictions.png at main · Mario-Sama/SoftEngProject2021 (github.com)</w:t>
+        </w:r>
+      </w:hyperlink>
+    </w:p>
     <w:p/>
     <w:p/>
     <w:p/>
@@ -2280,7 +2427,7 @@
                     </pic:cNvPicPr>
                   </pic:nvPicPr>
                   <pic:blipFill>
-                    <a:blip r:embed="rId12">
+                    <a:blip r:embed="rId13">
                       <a:extLst>
                         <a:ext uri="{28A0092B-C50C-407E-A947-70E740481C1C}">
                           <a14:useLocalDpi xmlns:a14="http://schemas.microsoft.com/office/drawing/2010/main" val="0"/>
@@ -2505,10 +2652,11 @@
     <w:p>
       <w:pPr>
         <w:rPr>
-          <w:lang w:val="el-GR"/>
-        </w:rPr>
-      </w:pPr>
-      <w:hyperlink r:id="rId13" w:history="1">
+          <w:rStyle w:val="-"/>
+          <w:lang w:val="el-GR"/>
+        </w:rPr>
+      </w:pPr>
+      <w:hyperlink r:id="rId14" w:history="1">
         <w:proofErr w:type="spellStart"/>
         <w:r>
           <w:rPr>
@@ -2654,27 +2802,707 @@
     <w:p>
       <w:pPr>
         <w:rPr>
-          <w:lang w:val="el-GR"/>
-        </w:rPr>
-      </w:pPr>
-    </w:p>
-    <w:p>
-      <w:pPr>
-        <w:rPr>
-          <w:lang w:val="el-GR"/>
-        </w:rPr>
-      </w:pPr>
-    </w:p>
-    <w:p>
-      <w:pPr>
-        <w:rPr>
-          <w:lang w:val="el-GR"/>
-        </w:rPr>
-      </w:pPr>
-    </w:p>
-    <w:p>
-      <w:pPr>
-        <w:rPr>
+          <w:rStyle w:val="-"/>
+          <w:lang w:val="el-GR"/>
+        </w:rPr>
+      </w:pPr>
+    </w:p>
+    <w:p>
+      <w:pPr>
+        <w:rPr>
+          <w:rStyle w:val="-"/>
+          <w:lang w:val="el-GR"/>
+        </w:rPr>
+      </w:pPr>
+    </w:p>
+    <w:p>
+      <w:pPr>
+        <w:rPr>
+          <w:rStyle w:val="-"/>
+          <w:lang w:val="el-GR"/>
+        </w:rPr>
+      </w:pPr>
+    </w:p>
+    <w:p>
+      <w:pPr>
+        <w:rPr>
+          <w:rStyle w:val="-"/>
+          <w:lang w:val="el-GR"/>
+        </w:rPr>
+      </w:pPr>
+    </w:p>
+    <w:p>
+      <w:pPr>
+        <w:rPr>
+          <w:rStyle w:val="-"/>
+          <w:lang w:val="el-GR"/>
+        </w:rPr>
+      </w:pPr>
+    </w:p>
+    <w:p>
+      <w:pPr>
+        <w:jc w:val="center"/>
+        <w:rPr>
+          <w:rStyle w:val="-"/>
+          <w:b/>
+          <w:bCs/>
+          <w:color w:val="auto"/>
+          <w:sz w:val="32"/>
+          <w:szCs w:val="32"/>
+          <w:u w:val="none"/>
+          <w:lang w:val="el-GR"/>
+        </w:rPr>
+      </w:pPr>
+      <w:r>
+        <w:rPr>
+          <w:rStyle w:val="-"/>
+          <w:noProof/>
+          <w:color w:val="auto"/>
+          <w:u w:val="none"/>
+        </w:rPr>
+        <w:lastRenderedPageBreak/>
+        <w:drawing>
+          <wp:anchor distT="0" distB="0" distL="114300" distR="114300" simplePos="0" relativeHeight="251667456" behindDoc="0" locked="0" layoutInCell="1" allowOverlap="1" wp14:anchorId="10F5574D" wp14:editId="20AA0BD2">
+            <wp:simplePos x="0" y="0"/>
+            <wp:positionH relativeFrom="margin">
+              <wp:posOffset>-819150</wp:posOffset>
+            </wp:positionH>
+            <wp:positionV relativeFrom="margin">
+              <wp:posOffset>466725</wp:posOffset>
+            </wp:positionV>
+            <wp:extent cx="7610475" cy="2369820"/>
+            <wp:effectExtent l="0" t="0" r="9525" b="0"/>
+            <wp:wrapSquare wrapText="bothSides"/>
+            <wp:docPr id="8" name="Εικόνα 8"/>
+            <wp:cNvGraphicFramePr>
+              <a:graphicFrameLocks xmlns:a="http://schemas.openxmlformats.org/drawingml/2006/main" noChangeAspect="1"/>
+            </wp:cNvGraphicFramePr>
+            <a:graphic xmlns:a="http://schemas.openxmlformats.org/drawingml/2006/main">
+              <a:graphicData uri="http://schemas.openxmlformats.org/drawingml/2006/picture">
+                <pic:pic xmlns:pic="http://schemas.openxmlformats.org/drawingml/2006/picture">
+                  <pic:nvPicPr>
+                    <pic:cNvPr id="0" name="Picture 1"/>
+                    <pic:cNvPicPr>
+                      <a:picLocks noChangeAspect="1" noChangeArrowheads="1"/>
+                    </pic:cNvPicPr>
+                  </pic:nvPicPr>
+                  <pic:blipFill>
+                    <a:blip r:embed="rId15" cstate="print">
+                      <a:extLst>
+                        <a:ext uri="{28A0092B-C50C-407E-A947-70E740481C1C}">
+                          <a14:useLocalDpi xmlns:a14="http://schemas.microsoft.com/office/drawing/2010/main" val="0"/>
+                        </a:ext>
+                      </a:extLst>
+                    </a:blip>
+                    <a:srcRect/>
+                    <a:stretch>
+                      <a:fillRect/>
+                    </a:stretch>
+                  </pic:blipFill>
+                  <pic:spPr bwMode="auto">
+                    <a:xfrm>
+                      <a:off x="0" y="0"/>
+                      <a:ext cx="7610475" cy="2369820"/>
+                    </a:xfrm>
+                    <a:prstGeom prst="rect">
+                      <a:avLst/>
+                    </a:prstGeom>
+                    <a:noFill/>
+                    <a:ln>
+                      <a:noFill/>
+                    </a:ln>
+                  </pic:spPr>
+                </pic:pic>
+              </a:graphicData>
+            </a:graphic>
+            <wp14:sizeRelH relativeFrom="margin">
+              <wp14:pctWidth>0</wp14:pctWidth>
+            </wp14:sizeRelH>
+            <wp14:sizeRelV relativeFrom="margin">
+              <wp14:pctHeight>0</wp14:pctHeight>
+            </wp14:sizeRelV>
+          </wp:anchor>
+        </w:drawing>
+      </w:r>
+      <w:r>
+        <w:rPr>
+          <w:rStyle w:val="-"/>
+          <w:b/>
+          <w:bCs/>
+          <w:color w:val="auto"/>
+          <w:sz w:val="32"/>
+          <w:szCs w:val="32"/>
+          <w:u w:val="none"/>
+        </w:rPr>
+        <w:t>Robustness</w:t>
+      </w:r>
+      <w:r>
+        <w:rPr>
+          <w:rStyle w:val="-"/>
+          <w:b/>
+          <w:bCs/>
+          <w:color w:val="auto"/>
+          <w:sz w:val="32"/>
+          <w:szCs w:val="32"/>
+          <w:u w:val="none"/>
+          <w:lang w:val="el-GR"/>
+        </w:rPr>
+        <w:t xml:space="preserve"> </w:t>
+      </w:r>
+      <w:r>
+        <w:rPr>
+          <w:rStyle w:val="-"/>
+          <w:b/>
+          <w:bCs/>
+          <w:color w:val="auto"/>
+          <w:sz w:val="32"/>
+          <w:szCs w:val="32"/>
+          <w:u w:val="none"/>
+        </w:rPr>
+        <w:t>Navigation</w:t>
+      </w:r>
+    </w:p>
+    <w:p>
+      <w:pPr>
+        <w:rPr>
+          <w:rStyle w:val="-"/>
+          <w:color w:val="auto"/>
+          <w:u w:val="none"/>
+          <w:lang w:val="el-GR"/>
+        </w:rPr>
+      </w:pPr>
+    </w:p>
+    <w:p>
+      <w:pPr>
+        <w:rPr>
+          <w:rStyle w:val="-"/>
+          <w:color w:val="auto"/>
+          <w:lang w:val="el-GR"/>
+        </w:rPr>
+      </w:pPr>
+    </w:p>
+    <w:p>
+      <w:pPr>
+        <w:rPr>
+          <w:rStyle w:val="-"/>
+          <w:color w:val="auto"/>
+          <w:lang w:val="el-GR"/>
+        </w:rPr>
+      </w:pPr>
+    </w:p>
+    <w:p>
+      <w:pPr>
+        <w:rPr>
+          <w:rStyle w:val="-"/>
+          <w:color w:val="auto"/>
+          <w:lang w:val="el-GR"/>
+        </w:rPr>
+      </w:pPr>
+    </w:p>
+    <w:p>
+      <w:pPr>
+        <w:rPr>
+          <w:rStyle w:val="-"/>
+          <w:color w:val="auto"/>
+          <w:lang w:val="el-GR"/>
+        </w:rPr>
+      </w:pPr>
+    </w:p>
+    <w:p>
+      <w:pPr>
+        <w:rPr>
+          <w:rStyle w:val="-"/>
+          <w:color w:val="auto"/>
+          <w:lang w:val="el-GR"/>
+        </w:rPr>
+      </w:pPr>
+    </w:p>
+    <w:p>
+      <w:pPr>
+        <w:rPr>
+          <w:rStyle w:val="-"/>
+          <w:color w:val="auto"/>
+          <w:lang w:val="el-GR"/>
+        </w:rPr>
+      </w:pPr>
+    </w:p>
+    <w:p>
+      <w:pPr>
+        <w:rPr>
+          <w:rStyle w:val="-"/>
+          <w:color w:val="auto"/>
+          <w:lang w:val="el-GR"/>
+        </w:rPr>
+      </w:pPr>
+    </w:p>
+    <w:p>
+      <w:pPr>
+        <w:rPr>
+          <w:lang w:val="el-GR"/>
+        </w:rPr>
+      </w:pPr>
+      <w:r>
+        <w:rPr>
+          <w:lang w:val="el-GR"/>
+        </w:rPr>
+        <w:t>Σημείωση:</w:t>
+      </w:r>
+    </w:p>
+    <w:p>
+      <w:pPr>
+        <w:rPr>
+          <w:lang w:val="el-GR"/>
+        </w:rPr>
+      </w:pPr>
+      <w:r>
+        <w:rPr>
+          <w:lang w:val="el-GR"/>
+        </w:rPr>
+        <w:t xml:space="preserve">Το παραπάνω διάγραμμα σχεδιάστηκε με το </w:t>
+      </w:r>
+      <w:proofErr w:type="spellStart"/>
+      <w:r>
+        <w:rPr>
+          <w:lang w:val="el-GR"/>
+        </w:rPr>
+        <w:t>online</w:t>
+      </w:r>
+      <w:proofErr w:type="spellEnd"/>
+      <w:r>
+        <w:rPr>
+          <w:lang w:val="el-GR"/>
+        </w:rPr>
+        <w:t xml:space="preserve"> εργαλείο </w:t>
+      </w:r>
+      <w:r>
+        <w:t>diagrams</w:t>
+      </w:r>
+      <w:r>
+        <w:rPr>
+          <w:lang w:val="el-GR"/>
+        </w:rPr>
+        <w:t>.</w:t>
+      </w:r>
+      <w:r>
+        <w:t>net</w:t>
+      </w:r>
+      <w:r>
+        <w:rPr>
+          <w:lang w:val="el-GR"/>
+        </w:rPr>
+        <w:t xml:space="preserve"> (πρώην </w:t>
+      </w:r>
+      <w:r>
+        <w:t>draw</w:t>
+      </w:r>
+      <w:r>
+        <w:rPr>
+          <w:lang w:val="el-GR"/>
+        </w:rPr>
+        <w:t>.</w:t>
+      </w:r>
+      <w:r>
+        <w:t>io</w:t>
+      </w:r>
+      <w:r>
+        <w:rPr>
+          <w:lang w:val="el-GR"/>
+        </w:rPr>
+        <w:t xml:space="preserve">) στον </w:t>
+      </w:r>
+      <w:proofErr w:type="spellStart"/>
+      <w:r>
+        <w:rPr>
+          <w:lang w:val="el-GR"/>
+        </w:rPr>
+        <w:t>ιστότοπο</w:t>
+      </w:r>
+      <w:proofErr w:type="spellEnd"/>
+      <w:r>
+        <w:rPr>
+          <w:lang w:val="el-GR"/>
+        </w:rPr>
+        <w:t xml:space="preserve"> https://app.diagrams.net.</w:t>
+      </w:r>
+    </w:p>
+    <w:p>
+      <w:pPr>
+        <w:rPr>
+          <w:lang w:val="el-GR"/>
+        </w:rPr>
+      </w:pPr>
+      <w:r>
+        <w:rPr>
+          <w:lang w:val="el-GR"/>
+        </w:rPr>
+        <w:t xml:space="preserve">Επειδή, ίσως να μην προβάλλεται (χωρίς πολύ </w:t>
+      </w:r>
+      <w:proofErr w:type="spellStart"/>
+      <w:r>
+        <w:rPr>
+          <w:lang w:val="el-GR"/>
+        </w:rPr>
+        <w:t>zoom</w:t>
+      </w:r>
+      <w:proofErr w:type="spellEnd"/>
+      <w:r>
+        <w:rPr>
+          <w:lang w:val="el-GR"/>
+        </w:rPr>
+        <w:t xml:space="preserve">), θα υπάρχει και </w:t>
+      </w:r>
+      <w:proofErr w:type="spellStart"/>
+      <w:r>
+        <w:rPr>
+          <w:lang w:val="el-GR"/>
+        </w:rPr>
+        <w:t>extracted</w:t>
+      </w:r>
+      <w:proofErr w:type="spellEnd"/>
+      <w:r>
+        <w:rPr>
+          <w:lang w:val="el-GR"/>
+        </w:rPr>
+        <w:t xml:space="preserve"> ως </w:t>
+      </w:r>
+      <w:proofErr w:type="spellStart"/>
+      <w:r>
+        <w:t>png</w:t>
+      </w:r>
+      <w:proofErr w:type="spellEnd"/>
+      <w:r>
+        <w:rPr>
+          <w:lang w:val="el-GR"/>
+        </w:rPr>
+        <w:t xml:space="preserve"> στο </w:t>
+      </w:r>
+      <w:proofErr w:type="spellStart"/>
+      <w:r>
+        <w:rPr>
+          <w:lang w:val="el-GR"/>
+        </w:rPr>
+        <w:t>GitHub</w:t>
+      </w:r>
+      <w:proofErr w:type="spellEnd"/>
+      <w:r>
+        <w:rPr>
+          <w:lang w:val="el-GR"/>
+        </w:rPr>
+        <w:t xml:space="preserve"> της ομάδας. Μπορεί να βρεθεί στο ακόλουθο σύνδεσμο:</w:t>
+      </w:r>
+    </w:p>
+    <w:p>
+      <w:pPr>
+        <w:rPr>
+          <w:rStyle w:val="-"/>
+          <w:color w:val="auto"/>
+          <w:lang w:val="el-GR"/>
+        </w:rPr>
+      </w:pPr>
+      <w:r>
+        <w:fldChar w:fldCharType="begin"/>
+      </w:r>
+      <w:r>
+        <w:rPr>
+          <w:lang w:val="el-GR"/>
+        </w:rPr>
+        <w:instrText xml:space="preserve"> </w:instrText>
+      </w:r>
+      <w:r>
+        <w:instrText>HYPERLINK</w:instrText>
+      </w:r>
+      <w:r>
+        <w:rPr>
+          <w:lang w:val="el-GR"/>
+        </w:rPr>
+        <w:instrText xml:space="preserve"> "</w:instrText>
+      </w:r>
+      <w:r>
+        <w:instrText>https</w:instrText>
+      </w:r>
+      <w:r>
+        <w:rPr>
+          <w:lang w:val="el-GR"/>
+        </w:rPr>
+        <w:instrText>://</w:instrText>
+      </w:r>
+      <w:r>
+        <w:instrText>github</w:instrText>
+      </w:r>
+      <w:r>
+        <w:rPr>
+          <w:lang w:val="el-GR"/>
+        </w:rPr>
+        <w:instrText>.</w:instrText>
+      </w:r>
+      <w:r>
+        <w:instrText>com</w:instrText>
+      </w:r>
+      <w:r>
+        <w:rPr>
+          <w:lang w:val="el-GR"/>
+        </w:rPr>
+        <w:instrText>/</w:instrText>
+      </w:r>
+      <w:r>
+        <w:instrText>Mario</w:instrText>
+      </w:r>
+      <w:r>
+        <w:rPr>
+          <w:lang w:val="el-GR"/>
+        </w:rPr>
+        <w:instrText>-</w:instrText>
+      </w:r>
+      <w:r>
+        <w:instrText>Sama</w:instrText>
+      </w:r>
+      <w:r>
+        <w:rPr>
+          <w:lang w:val="el-GR"/>
+        </w:rPr>
+        <w:instrText>/</w:instrText>
+      </w:r>
+      <w:r>
+        <w:instrText>SoftEngProject</w:instrText>
+      </w:r>
+      <w:r>
+        <w:rPr>
+          <w:lang w:val="el-GR"/>
+        </w:rPr>
+        <w:instrText>2021/</w:instrText>
+      </w:r>
+      <w:r>
+        <w:instrText>blob</w:instrText>
+      </w:r>
+      <w:r>
+        <w:rPr>
+          <w:lang w:val="el-GR"/>
+        </w:rPr>
+        <w:instrText>/</w:instrText>
+      </w:r>
+      <w:r>
+        <w:instrText>main</w:instrText>
+      </w:r>
+      <w:r>
+        <w:rPr>
+          <w:lang w:val="el-GR"/>
+        </w:rPr>
+        <w:instrText>/</w:instrText>
+      </w:r>
+      <w:r>
+        <w:instrText>Documents</w:instrText>
+      </w:r>
+      <w:r>
+        <w:rPr>
+          <w:lang w:val="el-GR"/>
+        </w:rPr>
+        <w:instrText>/</w:instrText>
+      </w:r>
+      <w:r>
+        <w:instrText>Scrum</w:instrText>
+      </w:r>
+      <w:r>
+        <w:rPr>
+          <w:lang w:val="el-GR"/>
+        </w:rPr>
+        <w:instrText>%20</w:instrText>
+      </w:r>
+      <w:r>
+        <w:instrText>Cycle</w:instrText>
+      </w:r>
+      <w:r>
+        <w:rPr>
+          <w:lang w:val="el-GR"/>
+        </w:rPr>
+        <w:instrText>%203/</w:instrText>
+      </w:r>
+      <w:r>
+        <w:instrText>RobustnessNavigation</w:instrText>
+      </w:r>
+      <w:r>
+        <w:rPr>
+          <w:lang w:val="el-GR"/>
+        </w:rPr>
+        <w:instrText>.</w:instrText>
+      </w:r>
+      <w:r>
+        <w:instrText>png</w:instrText>
+      </w:r>
+      <w:r>
+        <w:rPr>
+          <w:lang w:val="el-GR"/>
+        </w:rPr>
+        <w:instrText xml:space="preserve">" </w:instrText>
+      </w:r>
+      <w:r>
+        <w:fldChar w:fldCharType="separate"/>
+      </w:r>
+      <w:r>
+        <w:rPr>
+          <w:rStyle w:val="-"/>
+        </w:rPr>
+        <w:t>SoftEngProject</w:t>
+      </w:r>
+      <w:r>
+        <w:rPr>
+          <w:rStyle w:val="-"/>
+          <w:lang w:val="el-GR"/>
+        </w:rPr>
+        <w:t>2021/</w:t>
+      </w:r>
+      <w:r>
+        <w:rPr>
+          <w:rStyle w:val="-"/>
+        </w:rPr>
+        <w:t>RobustnessNavigation</w:t>
+      </w:r>
+      <w:r>
+        <w:rPr>
+          <w:rStyle w:val="-"/>
+          <w:lang w:val="el-GR"/>
+        </w:rPr>
+        <w:t>.</w:t>
+      </w:r>
+      <w:r>
+        <w:rPr>
+          <w:rStyle w:val="-"/>
+        </w:rPr>
+        <w:t>png</w:t>
+      </w:r>
+      <w:r>
+        <w:rPr>
+          <w:rStyle w:val="-"/>
+          <w:lang w:val="el-GR"/>
+        </w:rPr>
+        <w:t xml:space="preserve"> </w:t>
+      </w:r>
+      <w:r>
+        <w:rPr>
+          <w:rStyle w:val="-"/>
+        </w:rPr>
+        <w:t>at</w:t>
+      </w:r>
+      <w:r>
+        <w:rPr>
+          <w:rStyle w:val="-"/>
+          <w:lang w:val="el-GR"/>
+        </w:rPr>
+        <w:t xml:space="preserve"> </w:t>
+      </w:r>
+      <w:r>
+        <w:rPr>
+          <w:rStyle w:val="-"/>
+        </w:rPr>
+        <w:t>main</w:t>
+      </w:r>
+      <w:r>
+        <w:rPr>
+          <w:rStyle w:val="-"/>
+          <w:lang w:val="el-GR"/>
+        </w:rPr>
+        <w:t xml:space="preserve"> · </w:t>
+      </w:r>
+      <w:r>
+        <w:rPr>
+          <w:rStyle w:val="-"/>
+        </w:rPr>
+        <w:t>Mario</w:t>
+      </w:r>
+      <w:r>
+        <w:rPr>
+          <w:rStyle w:val="-"/>
+          <w:lang w:val="el-GR"/>
+        </w:rPr>
+        <w:t>-</w:t>
+      </w:r>
+      <w:r>
+        <w:rPr>
+          <w:rStyle w:val="-"/>
+        </w:rPr>
+        <w:t>Sama</w:t>
+      </w:r>
+      <w:r>
+        <w:rPr>
+          <w:rStyle w:val="-"/>
+          <w:lang w:val="el-GR"/>
+        </w:rPr>
+        <w:t>/</w:t>
+      </w:r>
+      <w:r>
+        <w:rPr>
+          <w:rStyle w:val="-"/>
+        </w:rPr>
+        <w:t>SoftEngProject</w:t>
+      </w:r>
+      <w:r>
+        <w:rPr>
+          <w:rStyle w:val="-"/>
+          <w:lang w:val="el-GR"/>
+        </w:rPr>
+        <w:t>2021 (</w:t>
+      </w:r>
+      <w:r>
+        <w:rPr>
+          <w:rStyle w:val="-"/>
+        </w:rPr>
+        <w:t>github</w:t>
+      </w:r>
+      <w:r>
+        <w:rPr>
+          <w:rStyle w:val="-"/>
+          <w:lang w:val="el-GR"/>
+        </w:rPr>
+        <w:t>.</w:t>
+      </w:r>
+      <w:r>
+        <w:rPr>
+          <w:rStyle w:val="-"/>
+        </w:rPr>
+        <w:t>com</w:t>
+      </w:r>
+      <w:r>
+        <w:rPr>
+          <w:rStyle w:val="-"/>
+          <w:lang w:val="el-GR"/>
+        </w:rPr>
+        <w:t>)</w:t>
+      </w:r>
+      <w:r>
+        <w:fldChar w:fldCharType="end"/>
+      </w:r>
+    </w:p>
+    <w:p>
+      <w:pPr>
+        <w:rPr>
+          <w:rStyle w:val="-"/>
+          <w:color w:val="auto"/>
+          <w:lang w:val="el-GR"/>
+        </w:rPr>
+      </w:pPr>
+    </w:p>
+    <w:p>
+      <w:pPr>
+        <w:rPr>
+          <w:rStyle w:val="-"/>
+          <w:color w:val="auto"/>
+          <w:lang w:val="el-GR"/>
+        </w:rPr>
+      </w:pPr>
+    </w:p>
+    <w:p>
+      <w:pPr>
+        <w:rPr>
+          <w:rStyle w:val="-"/>
+          <w:color w:val="auto"/>
+          <w:lang w:val="el-GR"/>
+        </w:rPr>
+      </w:pPr>
+    </w:p>
+    <w:p>
+      <w:pPr>
+        <w:rPr>
+          <w:rStyle w:val="-"/>
+          <w:color w:val="auto"/>
           <w:lang w:val="el-GR"/>
         </w:rPr>
       </w:pPr>
@@ -2699,18 +3527,73 @@
       </w:pPr>
       <w:r>
         <w:rPr>
+          <w:b/>
+          <w:bCs/>
+          <w:sz w:val="32"/>
+          <w:szCs w:val="32"/>
+        </w:rPr>
+        <w:lastRenderedPageBreak/>
+        <w:t>Robustness</w:t>
+      </w:r>
+      <w:r>
+        <w:rPr>
+          <w:b/>
+          <w:bCs/>
+          <w:sz w:val="32"/>
+          <w:szCs w:val="32"/>
+          <w:lang w:val="el-GR"/>
+        </w:rPr>
+        <w:t xml:space="preserve"> </w:t>
+      </w:r>
+      <w:r>
+        <w:rPr>
+          <w:b/>
+          <w:bCs/>
+          <w:sz w:val="32"/>
+          <w:szCs w:val="32"/>
+        </w:rPr>
+        <w:t>Read</w:t>
+      </w:r>
+      <w:r>
+        <w:rPr>
+          <w:b/>
+          <w:bCs/>
+          <w:sz w:val="32"/>
+          <w:szCs w:val="32"/>
+          <w:lang w:val="el-GR"/>
+        </w:rPr>
+        <w:t xml:space="preserve"> </w:t>
+      </w:r>
+      <w:r>
+        <w:rPr>
+          <w:b/>
+          <w:bCs/>
+          <w:sz w:val="32"/>
+          <w:szCs w:val="32"/>
+        </w:rPr>
+        <w:t>Reviews</w:t>
+      </w:r>
+    </w:p>
+    <w:p>
+      <w:pPr>
+        <w:jc w:val="center"/>
+        <w:rPr>
+          <w:lang w:val="el-GR"/>
+        </w:rPr>
+      </w:pPr>
+      <w:r>
+        <w:rPr>
           <w:noProof/>
           <w:lang w:val="el-GR"/>
         </w:rPr>
-        <w:lastRenderedPageBreak/>
         <w:drawing>
-          <wp:anchor distT="0" distB="0" distL="114300" distR="114300" simplePos="0" relativeHeight="251662336" behindDoc="0" locked="0" layoutInCell="1" allowOverlap="1" wp14:anchorId="58FDBF58" wp14:editId="2440F086">
+          <wp:anchor distT="0" distB="0" distL="114300" distR="114300" simplePos="0" relativeHeight="251662336" behindDoc="0" locked="0" layoutInCell="1" allowOverlap="1" wp14:anchorId="58FDBF58" wp14:editId="6D1EDE9D">
             <wp:simplePos x="0" y="0"/>
             <wp:positionH relativeFrom="margin">
-              <wp:posOffset>-561975</wp:posOffset>
+              <wp:posOffset>-447675</wp:posOffset>
             </wp:positionH>
             <wp:positionV relativeFrom="margin">
-              <wp:posOffset>438150</wp:posOffset>
+              <wp:posOffset>771525</wp:posOffset>
             </wp:positionV>
             <wp:extent cx="6933565" cy="3038475"/>
             <wp:effectExtent l="0" t="0" r="635" b="9525"/>
@@ -2729,7 +3612,7 @@
                     </pic:cNvPicPr>
                   </pic:nvPicPr>
                   <pic:blipFill>
-                    <a:blip r:embed="rId14">
+                    <a:blip r:embed="rId16">
                       <a:extLst>
                         <a:ext uri="{28A0092B-C50C-407E-A947-70E740481C1C}">
                           <a14:useLocalDpi xmlns:a14="http://schemas.microsoft.com/office/drawing/2010/main" val="0"/>
@@ -2766,68 +3649,6 @@
           </wp:anchor>
         </w:drawing>
       </w:r>
-      <w:r>
-        <w:rPr>
-          <w:b/>
-          <w:bCs/>
-          <w:sz w:val="32"/>
-          <w:szCs w:val="32"/>
-        </w:rPr>
-        <w:t>Robustness</w:t>
-      </w:r>
-      <w:r>
-        <w:rPr>
-          <w:b/>
-          <w:bCs/>
-          <w:sz w:val="32"/>
-          <w:szCs w:val="32"/>
-          <w:lang w:val="el-GR"/>
-        </w:rPr>
-        <w:t xml:space="preserve"> </w:t>
-      </w:r>
-      <w:r>
-        <w:rPr>
-          <w:b/>
-          <w:bCs/>
-          <w:sz w:val="32"/>
-          <w:szCs w:val="32"/>
-        </w:rPr>
-        <w:t>Read</w:t>
-      </w:r>
-      <w:r>
-        <w:rPr>
-          <w:b/>
-          <w:bCs/>
-          <w:sz w:val="32"/>
-          <w:szCs w:val="32"/>
-          <w:lang w:val="el-GR"/>
-        </w:rPr>
-        <w:t xml:space="preserve"> </w:t>
-      </w:r>
-      <w:r>
-        <w:rPr>
-          <w:b/>
-          <w:bCs/>
-          <w:sz w:val="32"/>
-          <w:szCs w:val="32"/>
-        </w:rPr>
-        <w:t>Reviews</w:t>
-      </w:r>
-    </w:p>
-    <w:p>
-      <w:pPr>
-        <w:jc w:val="center"/>
-        <w:rPr>
-          <w:lang w:val="el-GR"/>
-        </w:rPr>
-      </w:pPr>
-    </w:p>
-    <w:p>
-      <w:pPr>
-        <w:rPr>
-          <w:lang w:val="el-GR"/>
-        </w:rPr>
-      </w:pPr>
     </w:p>
     <w:p>
       <w:pPr>
@@ -3019,7 +3840,7 @@
           <w:lang w:val="el-GR"/>
         </w:rPr>
       </w:pPr>
-      <w:hyperlink r:id="rId15" w:history="1">
+      <w:hyperlink r:id="rId17" w:history="1">
         <w:proofErr w:type="spellStart"/>
         <w:r>
           <w:rPr>
@@ -3240,7 +4061,7 @@
                     </pic:cNvPicPr>
                   </pic:nvPicPr>
                   <pic:blipFill>
-                    <a:blip r:embed="rId16">
+                    <a:blip r:embed="rId18">
                       <a:extLst>
                         <a:ext uri="{28A0092B-C50C-407E-A947-70E740481C1C}">
                           <a14:useLocalDpi xmlns:a14="http://schemas.microsoft.com/office/drawing/2010/main" val="0"/>
@@ -3494,7 +4315,7 @@
           <w:lang w:val="el-GR"/>
         </w:rPr>
       </w:pPr>
-      <w:hyperlink r:id="rId17" w:history="1">
+      <w:hyperlink r:id="rId19" w:history="1">
         <w:proofErr w:type="spellStart"/>
         <w:r>
           <w:rPr>
@@ -3715,7 +4536,7 @@
                     </pic:cNvPicPr>
                   </pic:nvPicPr>
                   <pic:blipFill>
-                    <a:blip r:embed="rId18">
+                    <a:blip r:embed="rId20">
                       <a:extLst>
                         <a:ext uri="{28A0092B-C50C-407E-A947-70E740481C1C}">
                           <a14:useLocalDpi xmlns:a14="http://schemas.microsoft.com/office/drawing/2010/main" val="0"/>
@@ -3983,7 +4804,7 @@
           <w:lang w:val="el-GR"/>
         </w:rPr>
       </w:pPr>
-      <w:hyperlink r:id="rId19" w:history="1">
+      <w:hyperlink r:id="rId21" w:history="1">
         <w:proofErr w:type="spellStart"/>
         <w:r>
           <w:rPr>
@@ -4258,7 +5079,7 @@
                     </pic:cNvPicPr>
                   </pic:nvPicPr>
                   <pic:blipFill>
-                    <a:blip r:embed="rId20">
+                    <a:blip r:embed="rId22">
                       <a:extLst>
                         <a:ext uri="{28A0092B-C50C-407E-A947-70E740481C1C}">
                           <a14:useLocalDpi xmlns:a14="http://schemas.microsoft.com/office/drawing/2010/main" val="0"/>
@@ -4591,7 +5412,7 @@
           <w:lang w:val="el-GR"/>
         </w:rPr>
       </w:pPr>
-      <w:hyperlink r:id="rId21" w:history="1">
+      <w:hyperlink r:id="rId23" w:history="1">
         <w:proofErr w:type="spellStart"/>
         <w:r>
           <w:rPr>
@@ -4749,6 +5570,7 @@
           <w:bCs/>
           <w:sz w:val="32"/>
           <w:szCs w:val="32"/>
+          <w:lang w:val="el-GR"/>
         </w:rPr>
       </w:pPr>
       <w:r>
@@ -4759,7 +5581,26 @@
           <w:szCs w:val="32"/>
         </w:rPr>
         <w:lastRenderedPageBreak/>
-        <w:t>Robustness Suggestion</w:t>
+        <w:t>Robustness</w:t>
+      </w:r>
+      <w:r>
+        <w:rPr>
+          <w:b/>
+          <w:bCs/>
+          <w:sz w:val="32"/>
+          <w:szCs w:val="32"/>
+          <w:lang w:val="el-GR"/>
+        </w:rPr>
+        <w:t xml:space="preserve"> </w:t>
+      </w:r>
+      <w:r>
+        <w:rPr>
+          <w:b/>
+          <w:bCs/>
+          <w:sz w:val="32"/>
+          <w:szCs w:val="32"/>
+        </w:rPr>
+        <w:t>Suggestion</w:t>
       </w:r>
     </w:p>
     <w:p>
@@ -4801,7 +5642,7 @@
                     </pic:cNvPicPr>
                   </pic:nvPicPr>
                   <pic:blipFill>
-                    <a:blip r:embed="rId22">
+                    <a:blip r:embed="rId24">
                       <a:extLst>
                         <a:ext uri="{28A0092B-C50C-407E-A947-70E740481C1C}">
                           <a14:useLocalDpi xmlns:a14="http://schemas.microsoft.com/office/drawing/2010/main" val="0"/>
@@ -5134,7 +5975,7 @@
           <w:lang w:val="el-GR"/>
         </w:rPr>
       </w:pPr>
-      <w:hyperlink r:id="rId23" w:history="1">
+      <w:hyperlink r:id="rId25" w:history="1">
         <w:proofErr w:type="spellStart"/>
         <w:r>
           <w:rPr>
@@ -5348,7 +6189,7 @@
                     </pic:cNvPicPr>
                   </pic:nvPicPr>
                   <pic:blipFill>
-                    <a:blip r:embed="rId24">
+                    <a:blip r:embed="rId26">
                       <a:extLst>
                         <a:ext uri="{28A0092B-C50C-407E-A947-70E740481C1C}">
                           <a14:useLocalDpi xmlns:a14="http://schemas.microsoft.com/office/drawing/2010/main" val="0"/>
@@ -5563,7 +6404,7 @@
           <w:lang w:val="el-GR"/>
         </w:rPr>
       </w:pPr>
-      <w:hyperlink r:id="rId25" w:history="1">
+      <w:hyperlink r:id="rId27" w:history="1">
         <w:proofErr w:type="spellStart"/>
         <w:r>
           <w:rPr>
@@ -5820,7 +6661,7 @@
         </w:rPr>
         <w:t xml:space="preserve"> </w:t>
       </w:r>
-      <w:hyperlink r:id="rId26" w:history="1">
+      <w:hyperlink r:id="rId28" w:history="1">
         <w:r>
           <w:rPr>
             <w:rStyle w:val="-"/>
@@ -5920,7 +6761,7 @@
                     </pic:cNvPicPr>
                   </pic:nvPicPr>
                   <pic:blipFill>
-                    <a:blip r:embed="rId27">
+                    <a:blip r:embed="rId29">
                       <a:extLst>
                         <a:ext uri="{28A0092B-C50C-407E-A947-70E740481C1C}">
                           <a14:useLocalDpi xmlns:a14="http://schemas.microsoft.com/office/drawing/2010/main" val="0"/>

</xml_diff>